<commit_message>
add "Methods of Searching Literatures.ppt"
</commit_message>
<xml_diff>
--- a/大数据研究综述.docx
+++ b/大数据研究综述.docx
@@ -303,7 +303,7 @@
                 <w:u w:val="single"/>
                 <w:lang w:eastAsia="zh-CN"/>
               </w:rPr>
-              <w:t>大数据技术研究综述</w:t>
+              <w:t>大数据研究综述</w:t>
             </w:r>
             <w:r>
               <w:rPr>
@@ -314,7 +314,20 @@
                 <w:u w:val="single"/>
                 <w:lang w:val="en-US" w:eastAsia="zh-CN"/>
               </w:rPr>
-              <w:t xml:space="preserve">            </w:t>
+              <w:t xml:space="preserve">     </w:t>
+            </w:r>
+            <w:bookmarkStart w:id="46" w:name="_GoBack"/>
+            <w:bookmarkEnd w:id="46"/>
+            <w:r>
+              <w:rPr>
+                <w:rFonts w:hint="eastAsia" w:ascii="楷体" w:hAnsi="楷体" w:eastAsia="楷体" w:cs="楷体"/>
+                <w:b/>
+                <w:bCs/>
+                <w:sz w:val="30"/>
+                <w:u w:val="single"/>
+                <w:lang w:val="en-US" w:eastAsia="zh-CN"/>
+              </w:rPr>
+              <w:t xml:space="preserve">         </w:t>
             </w:r>
           </w:p>
         </w:tc>
@@ -2815,8 +2828,8 @@
           <w:lang w:val="en-US" w:eastAsia="zh-CN"/>
         </w:rPr>
       </w:pPr>
-      <w:bookmarkStart w:id="1" w:name="_Toc16068"/>
-      <w:bookmarkStart w:id="2" w:name="_Toc20336"/>
+      <w:bookmarkStart w:id="1" w:name="_Toc20336"/>
+      <w:bookmarkStart w:id="2" w:name="_Toc16068"/>
       <w:r>
         <w:rPr>
           <w:rFonts w:hint="eastAsia"/>
@@ -3512,8 +3525,8 @@
           <w:rFonts w:hint="eastAsia"/>
         </w:rPr>
       </w:pPr>
-      <w:bookmarkStart w:id="6" w:name="_Toc4989"/>
-      <w:bookmarkStart w:id="7" w:name="_Toc23667"/>
+      <w:bookmarkStart w:id="6" w:name="_Toc23667"/>
+      <w:bookmarkStart w:id="7" w:name="_Toc4989"/>
       <w:r>
         <w:rPr>
           <w:rFonts w:hint="eastAsia"/>
@@ -4095,8 +4108,8 @@
           <w:rFonts w:hint="eastAsia"/>
         </w:rPr>
       </w:pPr>
-      <w:bookmarkStart w:id="12" w:name="_Toc28445"/>
-      <w:bookmarkStart w:id="13" w:name="_Toc10095"/>
+      <w:bookmarkStart w:id="12" w:name="_Toc10095"/>
+      <w:bookmarkStart w:id="13" w:name="_Toc28445"/>
       <w:r>
         <w:rPr>
           <w:rFonts w:hint="eastAsia"/>
@@ -4334,8 +4347,8 @@
           <w:rFonts w:hint="eastAsia"/>
         </w:rPr>
       </w:pPr>
-      <w:bookmarkStart w:id="14" w:name="_Toc23940"/>
-      <w:bookmarkStart w:id="15" w:name="_Toc7616"/>
+      <w:bookmarkStart w:id="14" w:name="_Toc7616"/>
+      <w:bookmarkStart w:id="15" w:name="_Toc23940"/>
       <w:r>
         <w:rPr>
           <w:rFonts w:hint="eastAsia"/>
@@ -4475,8 +4488,8 @@
           <w:rFonts w:hint="eastAsia"/>
         </w:rPr>
       </w:pPr>
-      <w:bookmarkStart w:id="16" w:name="_Toc20260"/>
-      <w:bookmarkStart w:id="17" w:name="_Toc6438"/>
+      <w:bookmarkStart w:id="16" w:name="_Toc6438"/>
+      <w:bookmarkStart w:id="17" w:name="_Toc20260"/>
       <w:r>
         <w:rPr>
           <w:rFonts w:hint="eastAsia"/>
@@ -4551,8 +4564,8 @@
           <w:rFonts w:hint="eastAsia"/>
         </w:rPr>
       </w:pPr>
-      <w:bookmarkStart w:id="18" w:name="_Toc32333"/>
-      <w:bookmarkStart w:id="19" w:name="_Toc17091"/>
+      <w:bookmarkStart w:id="18" w:name="_Toc17091"/>
+      <w:bookmarkStart w:id="19" w:name="_Toc32333"/>
       <w:r>
         <w:rPr>
           <w:rFonts w:hint="eastAsia"/>
@@ -4583,8 +4596,8 @@
           <w:rFonts w:hint="eastAsia"/>
         </w:rPr>
       </w:pPr>
-      <w:bookmarkStart w:id="20" w:name="_Toc12702"/>
-      <w:bookmarkStart w:id="21" w:name="_Toc20851"/>
+      <w:bookmarkStart w:id="20" w:name="_Toc20851"/>
+      <w:bookmarkStart w:id="21" w:name="_Toc12702"/>
       <w:r>
         <w:rPr>
           <w:rFonts w:hint="eastAsia"/>
@@ -4934,8 +4947,8 @@
           <w:lang w:val="en-US" w:eastAsia="zh-CN"/>
         </w:rPr>
       </w:pPr>
-      <w:bookmarkStart w:id="22" w:name="_Toc9705"/>
-      <w:bookmarkStart w:id="23" w:name="_Toc11913"/>
+      <w:bookmarkStart w:id="22" w:name="_Toc11913"/>
+      <w:bookmarkStart w:id="23" w:name="_Toc9705"/>
       <w:r>
         <w:rPr>
           <w:rFonts w:hint="eastAsia"/>
@@ -6986,8 +6999,8 @@
           <w:rFonts w:hint="eastAsia"/>
         </w:rPr>
       </w:pPr>
-      <w:bookmarkStart w:id="30" w:name="_Toc22537"/>
-      <w:bookmarkStart w:id="31" w:name="_Toc7976"/>
+      <w:bookmarkStart w:id="30" w:name="_Toc7976"/>
+      <w:bookmarkStart w:id="31" w:name="_Toc22537"/>
       <w:r>
         <w:rPr>
           <w:rFonts w:hint="eastAsia"/>
@@ -7552,8 +7565,8 @@
           <w:rFonts w:hint="eastAsia"/>
         </w:rPr>
       </w:pPr>
-      <w:bookmarkStart w:id="36" w:name="_Toc27308"/>
-      <w:bookmarkStart w:id="37" w:name="_Toc26511"/>
+      <w:bookmarkStart w:id="36" w:name="_Toc26511"/>
+      <w:bookmarkStart w:id="37" w:name="_Toc27308"/>
       <w:r>
         <w:rPr>
           <w:rFonts w:hint="eastAsia"/>
@@ -7644,8 +7657,8 @@
           <w:rFonts w:hint="eastAsia"/>
         </w:rPr>
       </w:pPr>
-      <w:bookmarkStart w:id="38" w:name="_Toc3272"/>
-      <w:bookmarkStart w:id="39" w:name="_Toc8955"/>
+      <w:bookmarkStart w:id="38" w:name="_Toc8955"/>
+      <w:bookmarkStart w:id="39" w:name="_Toc3272"/>
       <w:r>
         <w:rPr>
           <w:rFonts w:hint="eastAsia"/>
@@ -11278,8 +11291,6 @@
         </w:rPr>
         <w:t xml:space="preserve"> </w:t>
       </w:r>
-      <w:bookmarkStart w:id="46" w:name="_GoBack"/>
-      <w:bookmarkEnd w:id="46"/>
       <w:r>
         <w:rPr>
           <w:rFonts w:hint="eastAsia"/>

</xml_diff>